<commit_message>
vanzando manual de programador
</commit_message>
<xml_diff>
--- a/documentos/MANUAL DE PROGRAMADOR.docx
+++ b/documentos/MANUAL DE PROGRAMADOR.docx
@@ -574,7 +574,7 @@
         </w:rPr>
         <w:lastRenderedPageBreak/>
         <w:drawing>
-          <wp:inline distT="0" distB="0" distL="0" distR="0" wp14:anchorId="15E2BE85" wp14:editId="263B9CC8">
+          <wp:inline distT="0" distB="0" distL="0" distR="0" wp14:anchorId="4A275F19" wp14:editId="63780BA9">
             <wp:extent cx="4240404" cy="3235569"/>
             <wp:effectExtent l="0" t="0" r="8255" b="3175"/>
             <wp:docPr id="6" name="Imagen 6"/>
@@ -613,26 +613,17 @@
     <w:p>
       <w:pPr>
         <w:jc w:val="center"/>
+      </w:pPr>
+      <w:r>
         <w:rPr>
           <w:noProof/>
           <w:lang w:eastAsia="es-PE"/>
         </w:rPr>
-      </w:pPr>
-    </w:p>
-    <w:p>
-      <w:pPr>
-        <w:jc w:val="center"/>
-      </w:pPr>
-      <w:r>
-        <w:rPr>
-          <w:noProof/>
-          <w:lang w:eastAsia="es-PE"/>
-        </w:rPr>
         <w:drawing>
-          <wp:inline distT="0" distB="0" distL="0" distR="0" wp14:anchorId="7BD4E584" wp14:editId="65D93CC4">
-            <wp:extent cx="4602145" cy="3255666"/>
-            <wp:effectExtent l="0" t="0" r="8255" b="1905"/>
-            <wp:docPr id="7" name="Imagen 7"/>
+          <wp:inline distT="0" distB="0" distL="0" distR="0" wp14:anchorId="32491C51" wp14:editId="01840A9D">
+            <wp:extent cx="4330840" cy="3185328"/>
+            <wp:effectExtent l="0" t="0" r="0" b="0"/>
+            <wp:docPr id="8" name="Imagen 8"/>
             <wp:cNvGraphicFramePr>
               <a:graphicFrameLocks xmlns:a="http://schemas.openxmlformats.org/drawingml/2006/main" noChangeAspect="1"/>
             </wp:cNvGraphicFramePr>
@@ -652,7 +643,7 @@
                   <pic:spPr>
                     <a:xfrm>
                       <a:off x="0" y="0"/>
-                      <a:ext cx="4606372" cy="3258656"/>
+                      <a:ext cx="4344693" cy="3195517"/>
                     </a:xfrm>
                     <a:prstGeom prst="rect">
                       <a:avLst/>
@@ -667,6 +658,13 @@
     </w:p>
     <w:p>
       <w:pPr>
+        <w:rPr>
+          <w:b/>
+        </w:rPr>
+      </w:pPr>
+    </w:p>
+    <w:p>
+      <w:pPr>
         <w:jc w:val="center"/>
       </w:pPr>
       <w:r>
@@ -676,10 +674,10 @@
         </w:rPr>
         <w:lastRenderedPageBreak/>
         <w:drawing>
-          <wp:inline distT="0" distB="0" distL="0" distR="0" wp14:anchorId="32491C51" wp14:editId="01840A9D">
-            <wp:extent cx="4119824" cy="2662813"/>
-            <wp:effectExtent l="0" t="0" r="0" b="4445"/>
-            <wp:docPr id="8" name="Imagen 8"/>
+          <wp:inline distT="0" distB="0" distL="0" distR="0" wp14:anchorId="01535C97" wp14:editId="19C4BA85">
+            <wp:extent cx="5235190" cy="3516923"/>
+            <wp:effectExtent l="0" t="0" r="3810" b="7620"/>
+            <wp:docPr id="9" name="Imagen 9"/>
             <wp:cNvGraphicFramePr>
               <a:graphicFrameLocks xmlns:a="http://schemas.openxmlformats.org/drawingml/2006/main" noChangeAspect="1"/>
             </wp:cNvGraphicFramePr>
@@ -699,7 +697,7 @@
                   <pic:spPr>
                     <a:xfrm>
                       <a:off x="0" y="0"/>
-                      <a:ext cx="4120369" cy="2663166"/>
+                      <a:ext cx="5240000" cy="3520154"/>
                     </a:xfrm>
                     <a:prstGeom prst="rect">
                       <a:avLst/>
@@ -713,15 +711,73 @@
       </w:r>
     </w:p>
     <w:p>
-      <w:pPr>
-        <w:rPr>
-          <w:b/>
-        </w:rPr>
-      </w:pPr>
-    </w:p>
-    <w:p>
-      <w:pPr>
-        <w:jc w:val="center"/>
+      <w:r>
+        <w:t>Las capturas anteriores es un ejemplo de cómo se crea un proyecto, en el tercer paso are de mi proyecto que ya estaba creado anteriormente (</w:t>
+      </w:r>
+      <w:r>
+        <w:rPr>
+          <w:b/>
+        </w:rPr>
+        <w:t>ZOMBI</w:t>
+      </w:r>
+      <w:r>
+        <w:t>)</w:t>
+      </w:r>
+    </w:p>
+    <w:p>
+      <w:pPr>
+        <w:rPr>
+          <w:b/>
+        </w:rPr>
+      </w:pPr>
+      <w:r>
+        <w:rPr>
+          <w:b/>
+        </w:rPr>
+        <w:t xml:space="preserve">TECER </w:t>
+      </w:r>
+      <w:r>
+        <w:rPr>
+          <w:b/>
+        </w:rPr>
+        <w:t xml:space="preserve"> PASO: </w:t>
+      </w:r>
+      <w:r>
+        <w:rPr>
+          <w:b/>
+        </w:rPr>
+        <w:t>PONER EL FONDO DE PANTALLA</w:t>
+      </w:r>
+    </w:p>
+    <w:p>
+      <w:pPr>
+        <w:rPr>
+          <w:b/>
+        </w:rPr>
+      </w:pPr>
+      <w:r>
+        <w:t xml:space="preserve">Ponemos la imagen en la siguiente carpeta del </w:t>
+      </w:r>
+      <w:proofErr w:type="spellStart"/>
+      <w:r>
+        <w:t>propyecto</w:t>
+      </w:r>
+      <w:proofErr w:type="spellEnd"/>
+      <w:r>
+        <w:t xml:space="preserve"> </w:t>
+      </w:r>
+      <w:r>
+        <w:rPr>
+          <w:b/>
+        </w:rPr>
+        <w:t>ZOMBI</w:t>
+      </w:r>
+    </w:p>
+    <w:p>
+      <w:pPr>
+        <w:rPr>
+          <w:b/>
+        </w:rPr>
       </w:pPr>
       <w:r>
         <w:rPr>
@@ -729,10 +785,10 @@
           <w:lang w:eastAsia="es-PE"/>
         </w:rPr>
         <w:drawing>
-          <wp:inline distT="0" distB="0" distL="0" distR="0" wp14:anchorId="01535C97" wp14:editId="19C4BA85">
-            <wp:extent cx="5235191" cy="4411227"/>
-            <wp:effectExtent l="0" t="0" r="3810" b="8890"/>
-            <wp:docPr id="9" name="Imagen 9"/>
+          <wp:inline distT="0" distB="0" distL="0" distR="0" wp14:anchorId="53B114D8" wp14:editId="4B797C62">
+            <wp:extent cx="4521758" cy="2863780"/>
+            <wp:effectExtent l="0" t="0" r="0" b="0"/>
+            <wp:docPr id="12" name="Imagen 12"/>
             <wp:cNvGraphicFramePr>
               <a:graphicFrameLocks xmlns:a="http://schemas.openxmlformats.org/drawingml/2006/main" noChangeAspect="1"/>
             </wp:cNvGraphicFramePr>
@@ -752,7 +808,7 @@
                   <pic:spPr>
                     <a:xfrm>
                       <a:off x="0" y="0"/>
-                      <a:ext cx="5240000" cy="4415279"/>
+                      <a:ext cx="4520046" cy="2862696"/>
                     </a:xfrm>
                     <a:prstGeom prst="rect">
                       <a:avLst/>
@@ -764,16 +820,546 @@
           </wp:inline>
         </w:drawing>
       </w:r>
+    </w:p>
+    <w:p>
+      <w:pPr>
+        <w:rPr>
+          <w:b/>
+        </w:rPr>
+      </w:pPr>
+    </w:p>
+    <w:p>
+      <w:r>
+        <w:lastRenderedPageBreak/>
+        <w:t>En seguida crearemos una clase  (</w:t>
+      </w:r>
+      <w:r>
+        <w:rPr>
+          <w:b/>
+        </w:rPr>
+        <w:t>GameView.java</w:t>
+      </w:r>
+      <w:r>
+        <w:t>) y un método para cargar imágenes</w:t>
+      </w:r>
+    </w:p>
+    <w:p>
+      <w:r>
+        <w:rPr>
+          <w:noProof/>
+          <w:lang w:eastAsia="es-PE"/>
+        </w:rPr>
+        <w:drawing>
+          <wp:inline distT="0" distB="0" distL="0" distR="0" wp14:anchorId="09E8B716" wp14:editId="56AF99EE">
+            <wp:extent cx="5606980" cy="2160396"/>
+            <wp:effectExtent l="0" t="0" r="0" b="0"/>
+            <wp:docPr id="13" name="Imagen 13"/>
+            <wp:cNvGraphicFramePr>
+              <a:graphicFrameLocks xmlns:a="http://schemas.openxmlformats.org/drawingml/2006/main" noChangeAspect="1"/>
+            </wp:cNvGraphicFramePr>
+            <a:graphic xmlns:a="http://schemas.openxmlformats.org/drawingml/2006/main">
+              <a:graphicData uri="http://schemas.openxmlformats.org/drawingml/2006/picture">
+                <pic:pic xmlns:pic="http://schemas.openxmlformats.org/drawingml/2006/picture">
+                  <pic:nvPicPr>
+                    <pic:cNvPr id="0" name=""/>
+                    <pic:cNvPicPr/>
+                  </pic:nvPicPr>
+                  <pic:blipFill>
+                    <a:blip r:embed="rId17"/>
+                    <a:stretch>
+                      <a:fillRect/>
+                    </a:stretch>
+                  </pic:blipFill>
+                  <pic:spPr>
+                    <a:xfrm>
+                      <a:off x="0" y="0"/>
+                      <a:ext cx="5612130" cy="2162380"/>
+                    </a:xfrm>
+                    <a:prstGeom prst="rect">
+                      <a:avLst/>
+                    </a:prstGeom>
+                  </pic:spPr>
+                </pic:pic>
+              </a:graphicData>
+            </a:graphic>
+          </wp:inline>
+        </w:drawing>
+      </w:r>
+    </w:p>
+    <w:p>
+      <w:pPr>
+        <w:rPr>
+          <w:b/>
+        </w:rPr>
+      </w:pPr>
+      <w:r>
+        <w:t xml:space="preserve">El siguiente es </w:t>
+      </w:r>
+      <w:proofErr w:type="spellStart"/>
+      <w:r>
+        <w:t>main</w:t>
+      </w:r>
+      <w:proofErr w:type="spellEnd"/>
+      <w:r>
+        <w:t xml:space="preserve"> principal </w:t>
+      </w:r>
+      <w:proofErr w:type="spellStart"/>
+      <w:r>
+        <w:rPr>
+          <w:b/>
+        </w:rPr>
+        <w:t>ActiVityJuego</w:t>
+      </w:r>
+      <w:proofErr w:type="spellEnd"/>
+      <w:r>
+        <w:rPr>
+          <w:b/>
+        </w:rPr>
+        <w:t xml:space="preserve"> </w:t>
+      </w:r>
+      <w:r>
+        <w:t xml:space="preserve"> que va a instanciar  la clase </w:t>
+      </w:r>
+      <w:r>
+        <w:rPr>
+          <w:b/>
+        </w:rPr>
+        <w:t xml:space="preserve"> </w:t>
+      </w:r>
+      <w:proofErr w:type="spellStart"/>
+      <w:r>
+        <w:rPr>
+          <w:b/>
+        </w:rPr>
+        <w:t>GameView</w:t>
+      </w:r>
+      <w:proofErr w:type="spellEnd"/>
+    </w:p>
+    <w:p>
+      <w:pPr>
+        <w:rPr>
+          <w:b/>
+        </w:rPr>
+      </w:pPr>
+      <w:r>
+        <w:rPr>
+          <w:noProof/>
+          <w:lang w:eastAsia="es-PE"/>
+        </w:rPr>
+        <w:drawing>
+          <wp:inline distT="0" distB="0" distL="0" distR="0" wp14:anchorId="357B0F58" wp14:editId="53314D00">
+            <wp:extent cx="5612130" cy="2354580"/>
+            <wp:effectExtent l="0" t="0" r="7620" b="7620"/>
+            <wp:docPr id="15" name="Imagen 15"/>
+            <wp:cNvGraphicFramePr>
+              <a:graphicFrameLocks xmlns:a="http://schemas.openxmlformats.org/drawingml/2006/main" noChangeAspect="1"/>
+            </wp:cNvGraphicFramePr>
+            <a:graphic xmlns:a="http://schemas.openxmlformats.org/drawingml/2006/main">
+              <a:graphicData uri="http://schemas.openxmlformats.org/drawingml/2006/picture">
+                <pic:pic xmlns:pic="http://schemas.openxmlformats.org/drawingml/2006/picture">
+                  <pic:nvPicPr>
+                    <pic:cNvPr id="0" name=""/>
+                    <pic:cNvPicPr/>
+                  </pic:nvPicPr>
+                  <pic:blipFill>
+                    <a:blip r:embed="rId18"/>
+                    <a:stretch>
+                      <a:fillRect/>
+                    </a:stretch>
+                  </pic:blipFill>
+                  <pic:spPr>
+                    <a:xfrm>
+                      <a:off x="0" y="0"/>
+                      <a:ext cx="5612130" cy="2354580"/>
+                    </a:xfrm>
+                    <a:prstGeom prst="rect">
+                      <a:avLst/>
+                    </a:prstGeom>
+                  </pic:spPr>
+                </pic:pic>
+              </a:graphicData>
+            </a:graphic>
+          </wp:inline>
+        </w:drawing>
+      </w:r>
+    </w:p>
+    <w:p>
+      <w:pPr>
+        <w:rPr>
+          <w:b/>
+        </w:rPr>
+      </w:pPr>
+    </w:p>
+    <w:p>
+      <w:pPr>
+        <w:rPr>
+          <w:b/>
+        </w:rPr>
+      </w:pPr>
+    </w:p>
+    <w:p>
+      <w:pPr>
+        <w:rPr>
+          <w:b/>
+        </w:rPr>
+      </w:pPr>
+    </w:p>
+    <w:p>
+      <w:pPr>
+        <w:rPr>
+          <w:b/>
+        </w:rPr>
+      </w:pPr>
+    </w:p>
+    <w:p>
+      <w:pPr>
+        <w:rPr>
+          <w:b/>
+        </w:rPr>
+      </w:pPr>
+    </w:p>
+    <w:p>
+      <w:pPr>
+        <w:rPr>
+          <w:b/>
+        </w:rPr>
+      </w:pPr>
+    </w:p>
+    <w:p>
+      <w:pPr>
+        <w:rPr>
+          <w:b/>
+        </w:rPr>
+      </w:pPr>
+    </w:p>
+    <w:p>
+      <w:pPr>
+        <w:rPr>
+          <w:b/>
+        </w:rPr>
+      </w:pPr>
+    </w:p>
+    <w:p>
+      <w:pPr>
+        <w:rPr>
+          <w:b/>
+        </w:rPr>
+      </w:pPr>
+    </w:p>
+    <w:p>
+      <w:pPr>
+        <w:rPr>
+          <w:b/>
+        </w:rPr>
+      </w:pPr>
+      <w:r>
+        <w:lastRenderedPageBreak/>
+        <w:t>Declarar variables y librerías</w:t>
+      </w:r>
+      <w:r>
+        <w:t xml:space="preserve"> en  clase </w:t>
+      </w:r>
+      <w:proofErr w:type="spellStart"/>
+      <w:r>
+        <w:rPr>
+          <w:b/>
+        </w:rPr>
+        <w:t>GameView</w:t>
+      </w:r>
+      <w:proofErr w:type="spellEnd"/>
+    </w:p>
+    <w:p>
+      <w:pPr>
+        <w:rPr>
+          <w:b/>
+        </w:rPr>
+      </w:pPr>
+      <w:r>
+        <w:rPr>
+          <w:noProof/>
+          <w:lang w:eastAsia="es-PE"/>
+        </w:rPr>
+        <w:drawing>
+          <wp:inline distT="0" distB="0" distL="0" distR="0" wp14:anchorId="175A513A" wp14:editId="7EEACFBF">
+            <wp:extent cx="4649961" cy="3838470"/>
+            <wp:effectExtent l="0" t="0" r="0" b="0"/>
+            <wp:docPr id="16" name="Imagen 16"/>
+            <wp:cNvGraphicFramePr>
+              <a:graphicFrameLocks xmlns:a="http://schemas.openxmlformats.org/drawingml/2006/main" noChangeAspect="1"/>
+            </wp:cNvGraphicFramePr>
+            <a:graphic xmlns:a="http://schemas.openxmlformats.org/drawingml/2006/main">
+              <a:graphicData uri="http://schemas.openxmlformats.org/drawingml/2006/picture">
+                <pic:pic xmlns:pic="http://schemas.openxmlformats.org/drawingml/2006/picture">
+                  <pic:nvPicPr>
+                    <pic:cNvPr id="0" name=""/>
+                    <pic:cNvPicPr/>
+                  </pic:nvPicPr>
+                  <pic:blipFill>
+                    <a:blip r:embed="rId19"/>
+                    <a:stretch>
+                      <a:fillRect/>
+                    </a:stretch>
+                  </pic:blipFill>
+                  <pic:spPr>
+                    <a:xfrm>
+                      <a:off x="0" y="0"/>
+                      <a:ext cx="4648200" cy="3837017"/>
+                    </a:xfrm>
+                    <a:prstGeom prst="rect">
+                      <a:avLst/>
+                    </a:prstGeom>
+                  </pic:spPr>
+                </pic:pic>
+              </a:graphicData>
+            </a:graphic>
+          </wp:inline>
+        </w:drawing>
+      </w:r>
+    </w:p>
+    <w:p>
+      <w:pPr>
+        <w:rPr>
+          <w:b/>
+        </w:rPr>
+      </w:pPr>
+      <w:r>
+        <w:t xml:space="preserve">Método para insertar sonido </w:t>
+      </w:r>
+      <w:r>
+        <w:t xml:space="preserve">en la clase </w:t>
+      </w:r>
+      <w:proofErr w:type="spellStart"/>
+      <w:r>
+        <w:rPr>
+          <w:b/>
+        </w:rPr>
+        <w:t>GmeView</w:t>
+      </w:r>
+      <w:proofErr w:type="spellEnd"/>
+    </w:p>
+    <w:p>
+      <w:pPr>
+        <w:rPr>
+          <w:b/>
+        </w:rPr>
+      </w:pPr>
+      <w:r>
+        <w:rPr>
+          <w:noProof/>
+          <w:lang w:eastAsia="es-PE"/>
+        </w:rPr>
+        <w:drawing>
+          <wp:inline distT="0" distB="0" distL="0" distR="0" wp14:anchorId="22B9F48C" wp14:editId="147023D1">
+            <wp:extent cx="3562350" cy="371475"/>
+            <wp:effectExtent l="0" t="0" r="0" b="9525"/>
+            <wp:docPr id="17" name="Imagen 17"/>
+            <wp:cNvGraphicFramePr>
+              <a:graphicFrameLocks xmlns:a="http://schemas.openxmlformats.org/drawingml/2006/main" noChangeAspect="1"/>
+            </wp:cNvGraphicFramePr>
+            <a:graphic xmlns:a="http://schemas.openxmlformats.org/drawingml/2006/main">
+              <a:graphicData uri="http://schemas.openxmlformats.org/drawingml/2006/picture">
+                <pic:pic xmlns:pic="http://schemas.openxmlformats.org/drawingml/2006/picture">
+                  <pic:nvPicPr>
+                    <pic:cNvPr id="0" name=""/>
+                    <pic:cNvPicPr/>
+                  </pic:nvPicPr>
+                  <pic:blipFill>
+                    <a:blip r:embed="rId20"/>
+                    <a:stretch>
+                      <a:fillRect/>
+                    </a:stretch>
+                  </pic:blipFill>
+                  <pic:spPr>
+                    <a:xfrm>
+                      <a:off x="0" y="0"/>
+                      <a:ext cx="3562350" cy="371475"/>
+                    </a:xfrm>
+                    <a:prstGeom prst="rect">
+                      <a:avLst/>
+                    </a:prstGeom>
+                  </pic:spPr>
+                </pic:pic>
+              </a:graphicData>
+            </a:graphic>
+          </wp:inline>
+        </w:drawing>
+      </w:r>
+    </w:p>
+    <w:p>
+      <w:pPr>
+        <w:rPr>
+          <w:b/>
+        </w:rPr>
+      </w:pPr>
+      <w:r>
+        <w:t>Método para iniciar el juego en la clase</w:t>
+      </w:r>
+      <w:r>
+        <w:rPr>
+          <w:b/>
+        </w:rPr>
+        <w:t xml:space="preserve"> </w:t>
+      </w:r>
+      <w:proofErr w:type="spellStart"/>
+      <w:r>
+        <w:rPr>
+          <w:b/>
+        </w:rPr>
+        <w:t>GameView</w:t>
+      </w:r>
+      <w:proofErr w:type="spellEnd"/>
+    </w:p>
+    <w:p>
+      <w:pPr>
+        <w:rPr>
+          <w:b/>
+        </w:rPr>
+      </w:pPr>
+      <w:r>
+        <w:rPr>
+          <w:noProof/>
+          <w:lang w:eastAsia="es-PE"/>
+        </w:rPr>
+        <w:drawing>
+          <wp:inline distT="0" distB="0" distL="0" distR="0" wp14:anchorId="75869DED" wp14:editId="1DFCA880">
+            <wp:extent cx="5612130" cy="1987550"/>
+            <wp:effectExtent l="0" t="0" r="7620" b="0"/>
+            <wp:docPr id="18" name="Imagen 18"/>
+            <wp:cNvGraphicFramePr>
+              <a:graphicFrameLocks xmlns:a="http://schemas.openxmlformats.org/drawingml/2006/main" noChangeAspect="1"/>
+            </wp:cNvGraphicFramePr>
+            <a:graphic xmlns:a="http://schemas.openxmlformats.org/drawingml/2006/main">
+              <a:graphicData uri="http://schemas.openxmlformats.org/drawingml/2006/picture">
+                <pic:pic xmlns:pic="http://schemas.openxmlformats.org/drawingml/2006/picture">
+                  <pic:nvPicPr>
+                    <pic:cNvPr id="0" name=""/>
+                    <pic:cNvPicPr/>
+                  </pic:nvPicPr>
+                  <pic:blipFill>
+                    <a:blip r:embed="rId21"/>
+                    <a:stretch>
+                      <a:fillRect/>
+                    </a:stretch>
+                  </pic:blipFill>
+                  <pic:spPr>
+                    <a:xfrm>
+                      <a:off x="0" y="0"/>
+                      <a:ext cx="5612130" cy="1987550"/>
+                    </a:xfrm>
+                    <a:prstGeom prst="rect">
+                      <a:avLst/>
+                    </a:prstGeom>
+                  </pic:spPr>
+                </pic:pic>
+              </a:graphicData>
+            </a:graphic>
+          </wp:inline>
+        </w:drawing>
+      </w:r>
+    </w:p>
+    <w:p>
+      <w:pPr>
+        <w:rPr>
+          <w:b/>
+        </w:rPr>
+      </w:pPr>
+    </w:p>
+    <w:p>
+      <w:pPr>
+        <w:rPr>
+          <w:b/>
+        </w:rPr>
+      </w:pPr>
+    </w:p>
+    <w:p>
+      <w:pPr>
+        <w:rPr>
+          <w:b/>
+        </w:rPr>
+      </w:pPr>
+      <w:r>
+        <w:lastRenderedPageBreak/>
+        <w:t>Método para dibujar imágenes, color y texto en la clase</w:t>
+      </w:r>
+      <w:r>
+        <w:rPr>
+          <w:b/>
+        </w:rPr>
+        <w:t xml:space="preserve"> </w:t>
+      </w:r>
+      <w:proofErr w:type="spellStart"/>
+      <w:r>
+        <w:rPr>
+          <w:b/>
+        </w:rPr>
+        <w:t>GmeView</w:t>
+      </w:r>
+      <w:proofErr w:type="spellEnd"/>
+    </w:p>
+    <w:p>
+      <w:pPr>
+        <w:jc w:val="center"/>
+        <w:rPr>
+          <w:b/>
+        </w:rPr>
+      </w:pPr>
+      <w:r>
+        <w:rPr>
+          <w:noProof/>
+          <w:lang w:eastAsia="es-PE"/>
+        </w:rPr>
+        <w:drawing>
+          <wp:inline distT="0" distB="0" distL="0" distR="0" wp14:anchorId="3831C4C7" wp14:editId="644F3326">
+            <wp:extent cx="3590925" cy="3429000"/>
+            <wp:effectExtent l="0" t="0" r="9525" b="0"/>
+            <wp:docPr id="19" name="Imagen 19"/>
+            <wp:cNvGraphicFramePr>
+              <a:graphicFrameLocks xmlns:a="http://schemas.openxmlformats.org/drawingml/2006/main" noChangeAspect="1"/>
+            </wp:cNvGraphicFramePr>
+            <a:graphic xmlns:a="http://schemas.openxmlformats.org/drawingml/2006/main">
+              <a:graphicData uri="http://schemas.openxmlformats.org/drawingml/2006/picture">
+                <pic:pic xmlns:pic="http://schemas.openxmlformats.org/drawingml/2006/picture">
+                  <pic:nvPicPr>
+                    <pic:cNvPr id="0" name=""/>
+                    <pic:cNvPicPr/>
+                  </pic:nvPicPr>
+                  <pic:blipFill>
+                    <a:blip r:embed="rId22"/>
+                    <a:stretch>
+                      <a:fillRect/>
+                    </a:stretch>
+                  </pic:blipFill>
+                  <pic:spPr>
+                    <a:xfrm>
+                      <a:off x="0" y="0"/>
+                      <a:ext cx="3590925" cy="3429000"/>
+                    </a:xfrm>
+                    <a:prstGeom prst="rect">
+                      <a:avLst/>
+                    </a:prstGeom>
+                  </pic:spPr>
+                </pic:pic>
+              </a:graphicData>
+            </a:graphic>
+          </wp:inline>
+        </w:drawing>
+      </w:r>
+    </w:p>
+    <w:p>
+      <w:pPr>
+        <w:rPr>
+          <w:b/>
+        </w:rPr>
+      </w:pPr>
+    </w:p>
+    <w:p>
+      <w:pPr>
+        <w:rPr>
+          <w:b/>
+        </w:rPr>
+      </w:pPr>
       <w:bookmarkStart w:id="0" w:name="_GoBack"/>
       <w:bookmarkEnd w:id="0"/>
-    </w:p>
-    <w:p/>
-    <w:p>
-      <w:pPr>
-        <w:rPr>
-          <w:b/>
-        </w:rPr>
-      </w:pPr>
     </w:p>
     <w:p/>
     <w:sectPr>

</xml_diff>